<commit_message>
Reupando a documentação atualizada.
</commit_message>
<xml_diff>
--- a/Documentação Projeto Integrador - E-Commerce Geek - Douglas Bulho Zuqueto.docx
+++ b/Documentação Projeto Integrador - E-Commerce Geek - Douglas Bulho Zuqueto.docx
@@ -12,7 +12,7 @@
           <w:szCs w:val="56"/>
         </w:rPr>
       </w:pPr>
-      <w:bookmarkStart w:colFirst="0" w:colLast="0" w:name="_he17ohbe4ndn" w:id="0"/>
+      <w:bookmarkStart w:colFirst="0" w:colLast="0" w:name="_gjdgxs" w:id="0"/>
       <w:bookmarkEnd w:id="0"/>
       <w:r>
         <w:rPr>
@@ -53,7 +53,7 @@
           <w:szCs w:val="36"/>
         </w:rPr>
       </w:pPr>
-      <w:bookmarkStart w:colFirst="0" w:colLast="0" w:name="_ydqa7f1enayx" w:id="1"/>
+      <w:bookmarkStart w:colFirst="0" w:colLast="0" w:name="_30j0zll" w:id="1"/>
       <w:bookmarkEnd w:id="1"/>
       <w:r>
         <w:rPr>
@@ -92,7 +92,7 @@
           <w:b w:val="1"/>
         </w:rPr>
       </w:pPr>
-      <w:bookmarkStart w:colFirst="0" w:colLast="0" w:name="_x1b7io8v45ya" w:id="2"/>
+      <w:bookmarkStart w:colFirst="0" w:colLast="0" w:name="_1fob9te" w:id="2"/>
       <w:bookmarkEnd w:id="2"/>
       <w:r>
         <w:rPr>
@@ -150,14 +150,13 @@
       <w:pPr>
         <w:numPr>
           <w:ilvl w:val="0"/>
-          <w:numId w:val="1"/>
+          <w:numId w:val="2"/>
         </w:numPr>
         <w:ind w:left="720" w:hanging="360"/>
         <w:jc w:val="both"/>
         <w:rPr>
           <w:sz w:val="24"/>
           <w:szCs w:val="24"/>
-          <w:u w:val="none"/>
         </w:rPr>
       </w:pPr>
       <w:r>
@@ -167,6 +166,11 @@
           <w:rtl w:val="0"/>
         </w:rPr>
         <w:t xml:space="preserve">Escolha do tema: A partir da idealização do projeto, cheguei a decisão de juntar dois trabalhos anteriores feitos durante o curso. Um site de apresentação de um evento da cultura Geek, feito para UC de Programação de Front End e com o desafio no qual foi proposto a realização de uma plataforma E-Commerce. Sendo assim decidi criar um E-Commerce para produtos da cultura Geek.</w:t>
+      </w:r>
+      <w:r>
+        <w:rPr>
+          <w:rtl w:val="0"/>
+        </w:rPr>
       </w:r>
     </w:p>
     <w:p>
@@ -188,14 +192,13 @@
       <w:pPr>
         <w:numPr>
           <w:ilvl w:val="0"/>
-          <w:numId w:val="1"/>
+          <w:numId w:val="2"/>
         </w:numPr>
         <w:ind w:left="720" w:hanging="360"/>
         <w:jc w:val="both"/>
         <w:rPr>
           <w:sz w:val="24"/>
           <w:szCs w:val="24"/>
-          <w:u w:val="none"/>
         </w:rPr>
       </w:pPr>
       <w:r>
@@ -226,6 +229,11 @@
         </w:rPr>
         <w:t xml:space="preserve">). Também foi realizada pesquisa sobre outras lojas de outras partes do país para poder ter inspiração nos produtos os quais posso colocar no site e até mesmo melhores ideias de layout.</w:t>
       </w:r>
+      <w:r>
+        <w:rPr>
+          <w:rtl w:val="0"/>
+        </w:rPr>
+      </w:r>
     </w:p>
     <w:p>
       <w:pPr>
@@ -240,6 +248,192 @@
         <w:rPr>
           <w:rtl w:val="0"/>
         </w:rPr>
+      </w:r>
+    </w:p>
+    <w:p>
+      <w:pPr>
+        <w:numPr>
+          <w:ilvl w:val="0"/>
+          <w:numId w:val="2"/>
+        </w:numPr>
+        <w:ind w:left="720" w:hanging="360"/>
+        <w:jc w:val="both"/>
+        <w:rPr>
+          <w:sz w:val="24"/>
+          <w:szCs w:val="24"/>
+        </w:rPr>
+      </w:pPr>
+      <w:r>
+        <w:rPr>
+          <w:sz w:val="24"/>
+          <w:szCs w:val="24"/>
+          <w:rtl w:val="0"/>
+        </w:rPr>
+        <w:t xml:space="preserve">Ferramentas a serem utilizadas: NodeJS, ReactJS, MySQL, Material UI, GitHub, VS Code, Selenium (IDE e Webdriver), Stripe, Clerk e NGROK.</w:t>
+      </w:r>
+      <w:r>
+        <w:rPr>
+          <w:rtl w:val="0"/>
+        </w:rPr>
+      </w:r>
+    </w:p>
+    <w:p>
+      <w:pPr>
+        <w:jc w:val="both"/>
+        <w:rPr>
+          <w:sz w:val="24"/>
+          <w:szCs w:val="24"/>
+        </w:rPr>
+      </w:pPr>
+      <w:r>
+        <w:rPr>
+          <w:rtl w:val="0"/>
+        </w:rPr>
+      </w:r>
+    </w:p>
+    <w:p>
+      <w:pPr>
+        <w:jc w:val="both"/>
+        <w:rPr>
+          <w:sz w:val="24"/>
+          <w:szCs w:val="24"/>
+        </w:rPr>
+      </w:pPr>
+      <w:r>
+        <w:rPr>
+          <w:rtl w:val="0"/>
+        </w:rPr>
+      </w:r>
+    </w:p>
+    <w:p>
+      <w:pPr>
+        <w:jc w:val="both"/>
+        <w:rPr>
+          <w:sz w:val="24"/>
+          <w:szCs w:val="24"/>
+        </w:rPr>
+      </w:pPr>
+      <w:r>
+        <w:rPr>
+          <w:sz w:val="28"/>
+          <w:szCs w:val="28"/>
+          <w:rtl w:val="0"/>
+        </w:rPr>
+        <w:t xml:space="preserve">2 - Análise de Requisitos: </w:t>
+      </w:r>
+      <w:r>
+        <w:rPr>
+          <w:rtl w:val="0"/>
+        </w:rPr>
+      </w:r>
+    </w:p>
+    <w:p>
+      <w:pPr>
+        <w:numPr>
+          <w:ilvl w:val="0"/>
+          <w:numId w:val="4"/>
+        </w:numPr>
+        <w:ind w:left="720" w:hanging="360"/>
+        <w:jc w:val="both"/>
+        <w:rPr>
+          <w:sz w:val="24"/>
+          <w:szCs w:val="24"/>
+        </w:rPr>
+      </w:pPr>
+      <w:r>
+        <w:rPr>
+          <w:sz w:val="24"/>
+          <w:szCs w:val="24"/>
+          <w:rtl w:val="0"/>
+        </w:rPr>
+        <w:t xml:space="preserve">Requisitos Funcionais: Criação, edição e exclusão de produtos, criação de conta e autenticação por login, adicionar produtos ao carrinho, escolher quantidade a ser comprada e efetuar compra.</w:t>
+      </w:r>
+      <w:r>
+        <w:rPr>
+          <w:rtl w:val="0"/>
+        </w:rPr>
+      </w:r>
+    </w:p>
+    <w:p>
+      <w:pPr>
+        <w:ind w:left="720" w:firstLine="0"/>
+        <w:jc w:val="both"/>
+        <w:rPr>
+          <w:sz w:val="24"/>
+          <w:szCs w:val="24"/>
+        </w:rPr>
+      </w:pPr>
+      <w:r>
+        <w:rPr>
+          <w:rtl w:val="0"/>
+        </w:rPr>
+      </w:r>
+    </w:p>
+    <w:p>
+      <w:pPr>
+        <w:numPr>
+          <w:ilvl w:val="0"/>
+          <w:numId w:val="4"/>
+        </w:numPr>
+        <w:ind w:left="720" w:hanging="360"/>
+        <w:jc w:val="both"/>
+        <w:rPr>
+          <w:sz w:val="24"/>
+          <w:szCs w:val="24"/>
+        </w:rPr>
+      </w:pPr>
+      <w:r>
+        <w:rPr>
+          <w:sz w:val="24"/>
+          <w:szCs w:val="24"/>
+          <w:rtl w:val="0"/>
+        </w:rPr>
+        <w:t xml:space="preserve">Requisitos Não Funcionais: Criação de conta e autenticação de login serão geridas pela API do Clerk, usuário admin será escolhido e modificado manualmente no banco de dados, admin terá acesso aos processos de CRUDE dos produtos que serão salvos no banco de dados MySQL, usuários clientes possuem acesso a compra dos produtos, precisam estar logados para efetuar compra e compras serão resolvidas pela API de pagamentos Stripe.</w:t>
+      </w:r>
+    </w:p>
+    <w:p>
+      <w:pPr>
+        <w:jc w:val="both"/>
+        <w:rPr>
+          <w:sz w:val="24"/>
+          <w:szCs w:val="24"/>
+        </w:rPr>
+      </w:pPr>
+      <w:r>
+        <w:rPr>
+          <w:rtl w:val="0"/>
+        </w:rPr>
+      </w:r>
+    </w:p>
+    <w:p>
+      <w:pPr>
+        <w:jc w:val="both"/>
+        <w:rPr>
+          <w:sz w:val="28"/>
+          <w:szCs w:val="28"/>
+        </w:rPr>
+      </w:pPr>
+      <w:r>
+        <w:rPr>
+          <w:rtl w:val="0"/>
+        </w:rPr>
+      </w:r>
+    </w:p>
+    <w:p>
+      <w:pPr>
+        <w:jc w:val="both"/>
+        <w:rPr>
+          <w:sz w:val="28"/>
+          <w:szCs w:val="28"/>
+        </w:rPr>
+      </w:pPr>
+      <w:r>
+        <w:rPr>
+          <w:sz w:val="28"/>
+          <w:szCs w:val="28"/>
+          <w:rtl w:val="0"/>
+        </w:rPr>
+        <w:t xml:space="preserve">3 - Histórico de Usuário: </w:t>
       </w:r>
     </w:p>
     <w:p>
@@ -262,7 +456,87 @@
           <w:szCs w:val="24"/>
           <w:rtl w:val="0"/>
         </w:rPr>
-        <w:t xml:space="preserve">Ferramentas a serem utilizadas: NodeJS, ReactJS, MySQL, Material UI, GitHub, VS Code, Cypress, Selenium (IDE e Webdriver), Mocha, Stripe, Clerk e NGROK.</w:t>
+        <w:t xml:space="preserve">Usuário Administrador: No primeiro acesso o aplicativo é visto na tela principal. Lá é possível ver os itens disponíveis, acessar o FAQ e o Sobre e realizar Login. Ao clicar no botão para Login é redirecionado a página do Clerk onde fará login com as credenciais de administrador. É redirecionado novamente para a página principal, porém em vez do FAQ e o Sobre tem acesso a tabela de produtos, onde pode fazer a edição e exclusão dos itens do site, e a página com o formulário para cadastrar produto, tudo bem intuitivo.</w:t>
+      </w:r>
+    </w:p>
+    <w:p>
+      <w:pPr>
+        <w:ind w:left="0" w:firstLine="0"/>
+        <w:jc w:val="both"/>
+        <w:rPr>
+          <w:sz w:val="24"/>
+          <w:szCs w:val="24"/>
+        </w:rPr>
+      </w:pPr>
+      <w:r>
+        <w:rPr>
+          <w:rtl w:val="0"/>
+        </w:rPr>
+      </w:r>
+    </w:p>
+    <w:p>
+      <w:pPr>
+        <w:numPr>
+          <w:ilvl w:val="0"/>
+          <w:numId w:val="1"/>
+        </w:numPr>
+        <w:ind w:left="720" w:hanging="360"/>
+        <w:jc w:val="both"/>
+        <w:rPr>
+          <w:sz w:val="24"/>
+          <w:szCs w:val="24"/>
+          <w:u w:val="none"/>
+        </w:rPr>
+      </w:pPr>
+      <w:r>
+        <w:rPr>
+          <w:sz w:val="24"/>
+          <w:szCs w:val="24"/>
+          <w:rtl w:val="0"/>
+        </w:rPr>
+        <w:t xml:space="preserve">Usuário Cliente: No primeiro acesso o aplicativo é visto na tela principal. Lá é possível ver os itens disponíveis, acessar o FAQ e o Sobre e realizar Login. Ao clicar no botão para Login é redirecionado a página do Clerk onde pode realizar login utilizando a conta do Google ou do Facebook, ou mesmo se cadastrar no site fornecendo email, que será verificado por um email com link de verificação, nome e senha. Ao realizar login é redirecionado de volta à página principal e agora aparece o botão para adicionar os itens ao carrinho. Ao selecionar os itens desejados pode clicar no símbolo do carrinho para acessá-lo, onde pode decidir a quantidade a ser comprada de cada item ou retirá-los do carrinho. Ao terminar de decidir o que será comprado pode clicar no botão de Finalizar Compra para ser redirecionado a página de resumo de compra. Lá é visível as informações do que está sendo comprado e fornecer os dados de nome, email, endereço e telefone. Ao clicar no botão Efetuar Pagamento é redirecionado à página do Stripe onde novamente pode conferir os itens comprados e suas quantidades, além do preço unitário, por produto e total. Lá tem o formulário de pagamento onde é feito por cartão de crédito. Ao efetuar o pagamento é redirecionado de volta ao site Geek Shop com a mensagem de “Compra realizada!” e um botão para voltar à página principal.</w:t>
+      </w:r>
+    </w:p>
+    <w:p>
+      <w:pPr>
+        <w:jc w:val="both"/>
+        <w:rPr>
+          <w:sz w:val="24"/>
+          <w:szCs w:val="24"/>
+        </w:rPr>
+      </w:pPr>
+      <w:r>
+        <w:rPr>
+          <w:rtl w:val="0"/>
+        </w:rPr>
+      </w:r>
+    </w:p>
+    <w:p>
+      <w:pPr>
+        <w:jc w:val="both"/>
+        <w:rPr>
+          <w:sz w:val="24"/>
+          <w:szCs w:val="24"/>
+        </w:rPr>
+      </w:pPr>
+      <w:r>
+        <w:rPr>
+          <w:rtl w:val="0"/>
+        </w:rPr>
+      </w:r>
+    </w:p>
+    <w:p>
+      <w:pPr>
+        <w:jc w:val="both"/>
+        <w:rPr>
+          <w:sz w:val="24"/>
+          <w:szCs w:val="24"/>
+        </w:rPr>
+      </w:pPr>
+      <w:r>
+        <w:rPr>
+          <w:rtl w:val="0"/>
+        </w:rPr>
       </w:r>
     </w:p>
     <w:p>
@@ -307,118 +581,7 @@
           <w:szCs w:val="28"/>
           <w:rtl w:val="0"/>
         </w:rPr>
-        <w:t xml:space="preserve">2 - Análise de Requisitos: </w:t>
-      </w:r>
-      <w:r>
-        <w:rPr>
-          <w:rtl w:val="0"/>
-        </w:rPr>
-      </w:r>
-    </w:p>
-    <w:p>
-      <w:pPr>
-        <w:numPr>
-          <w:ilvl w:val="0"/>
-          <w:numId w:val="3"/>
-        </w:numPr>
-        <w:ind w:left="720" w:hanging="360"/>
-        <w:jc w:val="both"/>
-        <w:rPr>
-          <w:sz w:val="24"/>
-          <w:szCs w:val="24"/>
-          <w:u w:val="none"/>
-        </w:rPr>
-      </w:pPr>
-      <w:r>
-        <w:rPr>
-          <w:sz w:val="24"/>
-          <w:szCs w:val="24"/>
-          <w:rtl w:val="0"/>
-        </w:rPr>
-        <w:t xml:space="preserve">Requisitos Funcionais: Criação, edição e exclusão de produtos, criação de conta e autenticação por login, adicionar produtos ao carrinho, escolher quantidade a ser comprada e efetuar compra.</w:t>
-      </w:r>
-    </w:p>
-    <w:p>
-      <w:pPr>
-        <w:ind w:left="720" w:firstLine="0"/>
-        <w:jc w:val="both"/>
-        <w:rPr>
-          <w:sz w:val="24"/>
-          <w:szCs w:val="24"/>
-        </w:rPr>
-      </w:pPr>
-      <w:r>
-        <w:rPr>
-          <w:rtl w:val="0"/>
-        </w:rPr>
-      </w:r>
-    </w:p>
-    <w:p>
-      <w:pPr>
-        <w:numPr>
-          <w:ilvl w:val="0"/>
-          <w:numId w:val="3"/>
-        </w:numPr>
-        <w:ind w:left="720" w:hanging="360"/>
-        <w:jc w:val="both"/>
-        <w:rPr>
-          <w:sz w:val="24"/>
-          <w:szCs w:val="24"/>
-          <w:u w:val="none"/>
-        </w:rPr>
-      </w:pPr>
-      <w:r>
-        <w:rPr>
-          <w:sz w:val="24"/>
-          <w:szCs w:val="24"/>
-          <w:rtl w:val="0"/>
-        </w:rPr>
-        <w:t xml:space="preserve">Requisitos Não Funcionais: Criação de conta e autenticação de login serão geridas pela API do Clerk, usuário admin será escolhido e modificado manualmente no banco de dados, admin terá acesso aos processos de CRUDE dos produtos que serão salvos no banco de dados MySQL, usuários clientes possuem acesso a compra dos produtos, precisam estar logados para efetuar compra e compras serão resolvidas pela API de pagamentos Stripe.</w:t>
-      </w:r>
-    </w:p>
-    <w:p>
-      <w:pPr>
-        <w:jc w:val="both"/>
-        <w:rPr>
-          <w:sz w:val="24"/>
-          <w:szCs w:val="24"/>
-        </w:rPr>
-      </w:pPr>
-      <w:r>
-        <w:rPr>
-          <w:rtl w:val="0"/>
-        </w:rPr>
-      </w:r>
-    </w:p>
-    <w:p>
-      <w:pPr>
-        <w:jc w:val="both"/>
-        <w:rPr>
-          <w:sz w:val="24"/>
-          <w:szCs w:val="24"/>
-        </w:rPr>
-      </w:pPr>
-      <w:r>
-        <w:rPr>
-          <w:rtl w:val="0"/>
-        </w:rPr>
-      </w:r>
-    </w:p>
-    <w:p>
-      <w:pPr>
-        <w:jc w:val="both"/>
-        <w:rPr>
-          <w:sz w:val="24"/>
-          <w:szCs w:val="24"/>
-        </w:rPr>
-      </w:pPr>
-      <w:r>
-        <w:rPr>
-          <w:sz w:val="28"/>
-          <w:szCs w:val="28"/>
-          <w:rtl w:val="0"/>
-        </w:rPr>
-        <w:t xml:space="preserve">3 - Link do Trello com a estrutura da organização de como o projeto foi feito: Mais acima no quadro = mais importante/feito como prioridade. Link: </w:t>
+        <w:t xml:space="preserve">4 - Link do Trello com a estrutura da organização de como o projeto foi feito: Mais acima no quadro = mais importante/feito como prioridade. Link: </w:t>
       </w:r>
       <w:hyperlink r:id="rId7">
         <w:r>
@@ -466,7 +629,7 @@
           <w:szCs w:val="28"/>
           <w:rtl w:val="0"/>
         </w:rPr>
-        <w:t xml:space="preserve">4 - Adendo do Quadro Kanban no Trello: Datas de conclusão de tarefas.</w:t>
+        <w:t xml:space="preserve">5 - Adendo do Quadro Kanban no Trello: Datas de conclusão de tarefas.</w:t>
       </w:r>
     </w:p>
     <w:p>
@@ -487,7 +650,7 @@
       <w:pPr>
         <w:numPr>
           <w:ilvl w:val="0"/>
-          <w:numId w:val="2"/>
+          <w:numId w:val="3"/>
         </w:numPr>
         <w:ind w:left="720" w:hanging="360"/>
         <w:jc w:val="both"/>
@@ -509,14 +672,13 @@
       <w:pPr>
         <w:numPr>
           <w:ilvl w:val="0"/>
-          <w:numId w:val="2"/>
+          <w:numId w:val="3"/>
         </w:numPr>
         <w:ind w:left="720" w:hanging="360"/>
         <w:jc w:val="both"/>
         <w:rPr>
           <w:sz w:val="24"/>
           <w:szCs w:val="24"/>
-          <w:u w:val="none"/>
         </w:rPr>
       </w:pPr>
       <w:r>
@@ -526,20 +688,24 @@
           <w:rtl w:val="0"/>
         </w:rPr>
         <w:t xml:space="preserve">Reunião inicial: dia 20/08</w:t>
+      </w:r>
+      <w:r>
+        <w:rPr>
+          <w:rtl w:val="0"/>
+        </w:rPr>
       </w:r>
     </w:p>
     <w:p>
       <w:pPr>
         <w:numPr>
           <w:ilvl w:val="0"/>
-          <w:numId w:val="2"/>
+          <w:numId w:val="3"/>
         </w:numPr>
         <w:ind w:left="720" w:hanging="360"/>
         <w:jc w:val="both"/>
         <w:rPr>
           <w:sz w:val="24"/>
           <w:szCs w:val="24"/>
-          <w:u w:val="none"/>
         </w:rPr>
       </w:pPr>
       <w:r>
@@ -549,20 +715,24 @@
           <w:rtl w:val="0"/>
         </w:rPr>
         <w:t xml:space="preserve">Modelagem do banco de dados: do dia 23/08 até 27/08</w:t>
+      </w:r>
+      <w:r>
+        <w:rPr>
+          <w:rtl w:val="0"/>
+        </w:rPr>
       </w:r>
     </w:p>
     <w:p>
       <w:pPr>
         <w:numPr>
           <w:ilvl w:val="0"/>
-          <w:numId w:val="2"/>
+          <w:numId w:val="3"/>
         </w:numPr>
         <w:ind w:left="720" w:hanging="360"/>
         <w:jc w:val="both"/>
         <w:rPr>
           <w:sz w:val="24"/>
           <w:szCs w:val="24"/>
-          <w:u w:val="none"/>
         </w:rPr>
       </w:pPr>
       <w:r>
@@ -572,20 +742,24 @@
           <w:rtl w:val="0"/>
         </w:rPr>
         <w:t xml:space="preserve">Protótipo do site: 23/08 até 30/08</w:t>
+      </w:r>
+      <w:r>
+        <w:rPr>
+          <w:rtl w:val="0"/>
+        </w:rPr>
       </w:r>
     </w:p>
     <w:p>
       <w:pPr>
         <w:numPr>
           <w:ilvl w:val="0"/>
-          <w:numId w:val="2"/>
+          <w:numId w:val="3"/>
         </w:numPr>
         <w:ind w:left="720" w:hanging="360"/>
         <w:jc w:val="both"/>
         <w:rPr>
           <w:sz w:val="24"/>
           <w:szCs w:val="24"/>
-          <w:u w:val="none"/>
         </w:rPr>
       </w:pPr>
       <w:r>
@@ -595,20 +769,24 @@
           <w:rtl w:val="0"/>
         </w:rPr>
         <w:t xml:space="preserve">CRUDE dos produtos: 24/08 até 03/09</w:t>
+      </w:r>
+      <w:r>
+        <w:rPr>
+          <w:rtl w:val="0"/>
+        </w:rPr>
       </w:r>
     </w:p>
     <w:p>
       <w:pPr>
         <w:numPr>
           <w:ilvl w:val="0"/>
-          <w:numId w:val="2"/>
+          <w:numId w:val="3"/>
         </w:numPr>
         <w:ind w:left="720" w:hanging="360"/>
         <w:jc w:val="both"/>
         <w:rPr>
           <w:sz w:val="24"/>
           <w:szCs w:val="24"/>
-          <w:u w:val="none"/>
         </w:rPr>
       </w:pPr>
       <w:r>
@@ -618,20 +796,24 @@
           <w:rtl w:val="0"/>
         </w:rPr>
         <w:t xml:space="preserve">Listagem de produtos:  dia 03/09</w:t>
+      </w:r>
+      <w:r>
+        <w:rPr>
+          <w:rtl w:val="0"/>
+        </w:rPr>
       </w:r>
     </w:p>
     <w:p>
       <w:pPr>
         <w:numPr>
           <w:ilvl w:val="0"/>
-          <w:numId w:val="2"/>
+          <w:numId w:val="3"/>
         </w:numPr>
         <w:ind w:left="720" w:hanging="360"/>
         <w:jc w:val="both"/>
         <w:rPr>
           <w:sz w:val="24"/>
           <w:szCs w:val="24"/>
-          <w:u w:val="none"/>
         </w:rPr>
       </w:pPr>
       <w:r>
@@ -641,20 +823,24 @@
           <w:rtl w:val="0"/>
         </w:rPr>
         <w:t xml:space="preserve">Pesquisa de produtos: dia 03/09 até 07/09</w:t>
+      </w:r>
+      <w:r>
+        <w:rPr>
+          <w:rtl w:val="0"/>
+        </w:rPr>
       </w:r>
     </w:p>
     <w:p>
       <w:pPr>
         <w:numPr>
           <w:ilvl w:val="0"/>
-          <w:numId w:val="2"/>
+          <w:numId w:val="3"/>
         </w:numPr>
         <w:ind w:left="720" w:hanging="360"/>
         <w:jc w:val="both"/>
         <w:rPr>
           <w:sz w:val="24"/>
           <w:szCs w:val="24"/>
-          <w:u w:val="none"/>
         </w:rPr>
       </w:pPr>
       <w:r>
@@ -664,20 +850,24 @@
           <w:rtl w:val="0"/>
         </w:rPr>
         <w:t xml:space="preserve">Carrinho funcional: dia 03/09 até 15/09</w:t>
+      </w:r>
+      <w:r>
+        <w:rPr>
+          <w:rtl w:val="0"/>
+        </w:rPr>
       </w:r>
     </w:p>
     <w:p>
       <w:pPr>
         <w:numPr>
           <w:ilvl w:val="0"/>
-          <w:numId w:val="2"/>
+          <w:numId w:val="3"/>
         </w:numPr>
         <w:ind w:left="720" w:hanging="360"/>
         <w:jc w:val="both"/>
         <w:rPr>
           <w:sz w:val="24"/>
           <w:szCs w:val="24"/>
-          <w:u w:val="none"/>
         </w:rPr>
       </w:pPr>
       <w:r>
@@ -687,20 +877,24 @@
           <w:rtl w:val="0"/>
         </w:rPr>
         <w:t xml:space="preserve">Finalização dos pedidos: dia 15/09</w:t>
+      </w:r>
+      <w:r>
+        <w:rPr>
+          <w:rtl w:val="0"/>
+        </w:rPr>
       </w:r>
     </w:p>
     <w:p>
       <w:pPr>
         <w:numPr>
           <w:ilvl w:val="0"/>
-          <w:numId w:val="2"/>
+          <w:numId w:val="3"/>
         </w:numPr>
         <w:ind w:left="720" w:hanging="360"/>
         <w:jc w:val="both"/>
         <w:rPr>
           <w:sz w:val="24"/>
           <w:szCs w:val="24"/>
-          <w:u w:val="none"/>
         </w:rPr>
       </w:pPr>
       <w:r>
@@ -710,20 +904,24 @@
           <w:rtl w:val="0"/>
         </w:rPr>
         <w:t xml:space="preserve">Implementação de Login e autenticação: dia 15/09 até 17/09</w:t>
+      </w:r>
+      <w:r>
+        <w:rPr>
+          <w:rtl w:val="0"/>
+        </w:rPr>
       </w:r>
     </w:p>
     <w:p>
       <w:pPr>
         <w:numPr>
           <w:ilvl w:val="0"/>
-          <w:numId w:val="2"/>
+          <w:numId w:val="3"/>
         </w:numPr>
         <w:ind w:left="720" w:hanging="360"/>
         <w:jc w:val="both"/>
         <w:rPr>
           <w:sz w:val="24"/>
           <w:szCs w:val="24"/>
-          <w:u w:val="none"/>
         </w:rPr>
       </w:pPr>
       <w:r>
@@ -733,20 +931,24 @@
           <w:rtl w:val="0"/>
         </w:rPr>
         <w:t xml:space="preserve">Correções de bugs: dia 17/09 até presente</w:t>
+      </w:r>
+      <w:r>
+        <w:rPr>
+          <w:rtl w:val="0"/>
+        </w:rPr>
       </w:r>
     </w:p>
     <w:p>
       <w:pPr>
         <w:numPr>
           <w:ilvl w:val="0"/>
-          <w:numId w:val="2"/>
+          <w:numId w:val="3"/>
         </w:numPr>
         <w:ind w:left="720" w:hanging="360"/>
         <w:jc w:val="both"/>
         <w:rPr>
           <w:sz w:val="24"/>
           <w:szCs w:val="24"/>
-          <w:u w:val="none"/>
         </w:rPr>
       </w:pPr>
       <w:r>
@@ -1104,6 +1306,116 @@
       </w:rPr>
     </w:lvl>
   </w:abstractNum>
+  <w:abstractNum w:abstractNumId="4">
+    <w:lvl w:ilvl="0">
+      <w:start w:val="1"/>
+      <w:numFmt w:val="bullet"/>
+      <w:lvlText w:val="●"/>
+      <w:lvlJc w:val="left"/>
+      <w:pPr>
+        <w:ind w:left="720" w:hanging="360"/>
+      </w:pPr>
+      <w:rPr>
+        <w:u w:val="none"/>
+      </w:rPr>
+    </w:lvl>
+    <w:lvl w:ilvl="1">
+      <w:start w:val="1"/>
+      <w:numFmt w:val="bullet"/>
+      <w:lvlText w:val="○"/>
+      <w:lvlJc w:val="left"/>
+      <w:pPr>
+        <w:ind w:left="1440" w:hanging="360"/>
+      </w:pPr>
+      <w:rPr>
+        <w:u w:val="none"/>
+      </w:rPr>
+    </w:lvl>
+    <w:lvl w:ilvl="2">
+      <w:start w:val="1"/>
+      <w:numFmt w:val="bullet"/>
+      <w:lvlText w:val="■"/>
+      <w:lvlJc w:val="left"/>
+      <w:pPr>
+        <w:ind w:left="2160" w:hanging="360"/>
+      </w:pPr>
+      <w:rPr>
+        <w:u w:val="none"/>
+      </w:rPr>
+    </w:lvl>
+    <w:lvl w:ilvl="3">
+      <w:start w:val="1"/>
+      <w:numFmt w:val="bullet"/>
+      <w:lvlText w:val="●"/>
+      <w:lvlJc w:val="left"/>
+      <w:pPr>
+        <w:ind w:left="2880" w:hanging="360"/>
+      </w:pPr>
+      <w:rPr>
+        <w:u w:val="none"/>
+      </w:rPr>
+    </w:lvl>
+    <w:lvl w:ilvl="4">
+      <w:start w:val="1"/>
+      <w:numFmt w:val="bullet"/>
+      <w:lvlText w:val="○"/>
+      <w:lvlJc w:val="left"/>
+      <w:pPr>
+        <w:ind w:left="3600" w:hanging="360"/>
+      </w:pPr>
+      <w:rPr>
+        <w:u w:val="none"/>
+      </w:rPr>
+    </w:lvl>
+    <w:lvl w:ilvl="5">
+      <w:start w:val="1"/>
+      <w:numFmt w:val="bullet"/>
+      <w:lvlText w:val="■"/>
+      <w:lvlJc w:val="left"/>
+      <w:pPr>
+        <w:ind w:left="4320" w:hanging="360"/>
+      </w:pPr>
+      <w:rPr>
+        <w:u w:val="none"/>
+      </w:rPr>
+    </w:lvl>
+    <w:lvl w:ilvl="6">
+      <w:start w:val="1"/>
+      <w:numFmt w:val="bullet"/>
+      <w:lvlText w:val="●"/>
+      <w:lvlJc w:val="left"/>
+      <w:pPr>
+        <w:ind w:left="5040" w:hanging="360"/>
+      </w:pPr>
+      <w:rPr>
+        <w:u w:val="none"/>
+      </w:rPr>
+    </w:lvl>
+    <w:lvl w:ilvl="7">
+      <w:start w:val="1"/>
+      <w:numFmt w:val="bullet"/>
+      <w:lvlText w:val="○"/>
+      <w:lvlJc w:val="left"/>
+      <w:pPr>
+        <w:ind w:left="5760" w:hanging="360"/>
+      </w:pPr>
+      <w:rPr>
+        <w:u w:val="none"/>
+      </w:rPr>
+    </w:lvl>
+    <w:lvl w:ilvl="8">
+      <w:start w:val="1"/>
+      <w:numFmt w:val="bullet"/>
+      <w:lvlText w:val="■"/>
+      <w:lvlJc w:val="left"/>
+      <w:pPr>
+        <w:ind w:left="6480" w:hanging="360"/>
+      </w:pPr>
+      <w:rPr>
+        <w:u w:val="none"/>
+      </w:rPr>
+    </w:lvl>
+  </w:abstractNum>
   <w:num w:numId="1">
     <w:abstractNumId w:val="1"/>
   </w:num>
@@ -1112,6 +1424,9 @@
   </w:num>
   <w:num w:numId="3">
     <w:abstractNumId w:val="3"/>
+  </w:num>
+  <w:num w:numId="4">
+    <w:abstractNumId w:val="4"/>
   </w:num>
 </w:numbering>
 </file>

</xml_diff>